<commit_message>
v1.11.0 Removed functions to automatically notify me by gmail (which I no longer use); minor update to doc on how to make major upgrades to the R package lib.
</commit_message>
<xml_diff>
--- a/RMajorUpgradeInstructions.docx
+++ b/RMajorUpgradeInstructions.docx
@@ -223,7 +223,7 @@
       </w:r>
       <w:proofErr w:type="spellEnd"/>
       <w:r>
-        <w:t xml:space="preserve">, blastula, keyring, roxygen2, and </w:t>
+        <w:t xml:space="preserve">, roxygen2, and </w:t>
       </w:r>
       <w:proofErr w:type="spellStart"/>
       <w:r>
@@ -1235,6 +1235,23 @@
 </file>
 
 <file path=customXml/item1.xml><?xml version="1.0" encoding="utf-8"?>
+<p:properties xmlns:p="http://schemas.microsoft.com/office/2006/metadata/properties" xmlns:xsi="http://www.w3.org/2001/XMLSchema-instance" xmlns:pc="http://schemas.microsoft.com/office/infopath/2007/PartnerControls">
+  <documentManagement>
+    <_activity xmlns="a83f5347-68ae-48d2-aa7e-1dbb25355d36" xsi:nil="true"/>
+  </documentManagement>
+</p:properties>
+</file>
+
+<file path=customXml/item2.xml><?xml version="1.0" encoding="utf-8"?>
+<?mso-contentType ?>
+<FormTemplates xmlns="http://schemas.microsoft.com/sharepoint/v3/contenttype/forms">
+  <Display>DocumentLibraryForm</Display>
+  <Edit>DocumentLibraryForm</Edit>
+  <New>DocumentLibraryForm</New>
+</FormTemplates>
+</file>
+
+<file path=customXml/item3.xml><?xml version="1.0" encoding="utf-8"?>
 <ct:contentTypeSchema xmlns:ct="http://schemas.microsoft.com/office/2006/metadata/contentType" xmlns:ma="http://schemas.microsoft.com/office/2006/metadata/properties/metaAttributes" ct:_="" ma:_="" ma:contentTypeName="Document" ma:contentTypeID="0x010100EDAC19C87B2C494199D8B477302AEDBB" ma:contentTypeVersion="3" ma:contentTypeDescription="Create a new document." ma:contentTypeScope="" ma:versionID="9a84884cfd46cc9a59ae06cc8c58c7a8">
   <xsd:schema xmlns:xsd="http://www.w3.org/2001/XMLSchema" xmlns:xs="http://www.w3.org/2001/XMLSchema" xmlns:p="http://schemas.microsoft.com/office/2006/metadata/properties" xmlns:ns3="a83f5347-68ae-48d2-aa7e-1dbb25355d36" targetNamespace="http://schemas.microsoft.com/office/2006/metadata/properties" ma:root="true" ma:fieldsID="6836a2a88ad8aba3c5feab962eede5dd" ns3:_="">
     <xsd:import namespace="a83f5347-68ae-48d2-aa7e-1dbb25355d36"/>
@@ -1372,24 +1389,25 @@
 </ct:contentTypeSchema>
 </file>
 
-<file path=customXml/item2.xml><?xml version="1.0" encoding="utf-8"?>
-<?mso-contentType ?>
-<FormTemplates xmlns="http://schemas.microsoft.com/sharepoint/v3/contenttype/forms">
-  <Display>DocumentLibraryForm</Display>
-  <Edit>DocumentLibraryForm</Edit>
-  <New>DocumentLibraryForm</New>
-</FormTemplates>
+<file path=customXml/itemProps1.xml><?xml version="1.0" encoding="utf-8"?>
+<ds:datastoreItem xmlns:ds="http://schemas.openxmlformats.org/officeDocument/2006/customXml" ds:itemID="{6F143131-774B-4759-8BC7-A35BC45539D1}">
+  <ds:schemaRefs>
+    <ds:schemaRef ds:uri="http://schemas.microsoft.com/office/2006/metadata/properties"/>
+    <ds:schemaRef ds:uri="http://schemas.microsoft.com/office/infopath/2007/PartnerControls"/>
+    <ds:schemaRef ds:uri="a83f5347-68ae-48d2-aa7e-1dbb25355d36"/>
+  </ds:schemaRefs>
+</ds:datastoreItem>
 </file>
 
-<file path=customXml/item3.xml><?xml version="1.0" encoding="utf-8"?>
-<p:properties xmlns:p="http://schemas.microsoft.com/office/2006/metadata/properties" xmlns:xsi="http://www.w3.org/2001/XMLSchema-instance" xmlns:pc="http://schemas.microsoft.com/office/infopath/2007/PartnerControls">
-  <documentManagement>
-    <_activity xmlns="a83f5347-68ae-48d2-aa7e-1dbb25355d36" xsi:nil="true"/>
-  </documentManagement>
-</p:properties>
+<file path=customXml/itemProps2.xml><?xml version="1.0" encoding="utf-8"?>
+<ds:datastoreItem xmlns:ds="http://schemas.openxmlformats.org/officeDocument/2006/customXml" ds:itemID="{3A72FCAB-0AA0-421B-8562-52A4A65E53EB}">
+  <ds:schemaRefs>
+    <ds:schemaRef ds:uri="http://schemas.microsoft.com/sharepoint/v3/contenttype/forms"/>
+  </ds:schemaRefs>
+</ds:datastoreItem>
 </file>
 
-<file path=customXml/itemProps1.xml><?xml version="1.0" encoding="utf-8"?>
+<file path=customXml/itemProps3.xml><?xml version="1.0" encoding="utf-8"?>
 <ds:datastoreItem xmlns:ds="http://schemas.openxmlformats.org/officeDocument/2006/customXml" ds:itemID="{A1EFE272-3954-4002-B638-3FA9A1F25B33}">
   <ds:schemaRefs>
     <ds:schemaRef ds:uri="http://schemas.microsoft.com/office/2006/metadata/contentType"/>
@@ -1405,28 +1423,4 @@
     <ds:schemaRef ds:uri="http://schemas.microsoft.com/internal/obd"/>
   </ds:schemaRefs>
 </ds:datastoreItem>
-</file>
-
-<file path=customXml/itemProps2.xml><?xml version="1.0" encoding="utf-8"?>
-<ds:datastoreItem xmlns:ds="http://schemas.openxmlformats.org/officeDocument/2006/customXml" ds:itemID="{3A72FCAB-0AA0-421B-8562-52A4A65E53EB}">
-  <ds:schemaRefs>
-    <ds:schemaRef ds:uri="http://schemas.microsoft.com/sharepoint/v3/contenttype/forms"/>
-  </ds:schemaRefs>
-</ds:datastoreItem>
-</file>
-
-<file path=customXml/itemProps3.xml><?xml version="1.0" encoding="utf-8"?>
-<ds:datastoreItem xmlns:ds="http://schemas.openxmlformats.org/officeDocument/2006/customXml" ds:itemID="{6F143131-774B-4759-8BC7-A35BC45539D1}">
-  <ds:schemaRefs>
-    <ds:schemaRef ds:uri="http://purl.org/dc/elements/1.1/"/>
-    <ds:schemaRef ds:uri="http://schemas.microsoft.com/office/infopath/2007/PartnerControls"/>
-    <ds:schemaRef ds:uri="http://schemas.openxmlformats.org/package/2006/metadata/core-properties"/>
-    <ds:schemaRef ds:uri="http://schemas.microsoft.com/office/2006/documentManagement/types"/>
-    <ds:schemaRef ds:uri="http://schemas.microsoft.com/office/2006/metadata/properties"/>
-    <ds:schemaRef ds:uri="http://www.w3.org/XML/1998/namespace"/>
-    <ds:schemaRef ds:uri="http://purl.org/dc/dcmitype/"/>
-    <ds:schemaRef ds:uri="http://purl.org/dc/terms/"/>
-    <ds:schemaRef ds:uri="a83f5347-68ae-48d2-aa7e-1dbb25355d36"/>
-  </ds:schemaRefs>
-</ds:datastoreItem>
 </file>
</xml_diff>